<commit_message>
Update test plan: filled assumptions, env, and risks
</commit_message>
<xml_diff>
--- a/test-plan/SL_saucedemo_testplan.docx
+++ b/test-plan/SL_saucedemo_testplan.docx
@@ -940,14 +940,34 @@
         </w:rPr>
       </w:pPr>
       <w:r>
-        <w:pict>
-          <v:rect style="width:0.0pt;height:1.5pt" o:hr="t" o:hrstd="t" o:hralign="center" fillcolor="#A0A0A0" stroked="f"/>
-        </w:pict>
+        <w:rPr>
+          <w:sz w:val="20"/>
+          <w:szCs w:val="20"/>
+          <w:rtl w:val="0"/>
+        </w:rPr>
+        <w:t xml:space="preserve">Test data limited to demo creds provided by Sauce Labs.</w:t>
       </w:r>
+    </w:p>
+    <w:p>
+      <w:pPr>
+        <w:numPr>
+          <w:ilvl w:val="0"/>
+          <w:numId w:val="1"/>
+        </w:numPr>
+        <w:spacing w:after="0" w:afterAutospacing="0" w:before="0" w:beforeAutospacing="0" w:lineRule="auto"/>
+        <w:ind w:left="720" w:hanging="360"/>
+        <w:rPr>
+          <w:sz w:val="20"/>
+          <w:szCs w:val="20"/>
+        </w:rPr>
+      </w:pPr>
       <w:r>
         <w:rPr>
+          <w:sz w:val="20"/>
+          <w:szCs w:val="20"/>
           <w:rtl w:val="0"/>
         </w:rPr>
+        <w:t xml:space="preserve">No server-side logs available, so defect evidence is UI &amp; network tab only.</w:t>
       </w:r>
     </w:p>
     <w:p>
@@ -964,9 +984,12 @@
         </w:rPr>
       </w:pPr>
       <w:r>
-        <w:pict>
-          <v:rect style="width:0.0pt;height:1.5pt" o:hr="t" o:hrstd="t" o:hralign="center" fillcolor="#A0A0A0" stroked="f"/>
-        </w:pict>
+        <w:rPr>
+          <w:sz w:val="20"/>
+          <w:szCs w:val="20"/>
+          <w:rtl w:val="0"/>
+        </w:rPr>
+        <w:t xml:space="preserve">Mobile testing done on BrowserStack emulators—not physical devices.</w:t>
       </w:r>
       <w:r>
         <w:rPr>
@@ -1221,11 +1244,17 @@
             </w:pPr>
             <w:r>
               <w:rPr>
+                <w:b w:val="1"/>
                 <w:sz w:val="20"/>
                 <w:szCs w:val="20"/>
                 <w:rtl w:val="0"/>
               </w:rPr>
-              <w:t xml:space="preserve">Example: Test data delays</w:t>
+              <w:t xml:space="preserve">Third-party site outage</w:t>
+            </w:r>
+            <w:r>
+              <w:rPr>
+                <w:rtl w:val="0"/>
+              </w:rPr>
             </w:r>
           </w:p>
         </w:tc>
@@ -1258,7 +1287,7 @@
                 <w:szCs w:val="20"/>
                 <w:rtl w:val="0"/>
               </w:rPr>
-              <w:t xml:space="preserve">Medium</w:t>
+              <w:t xml:space="preserve">Low</w:t>
             </w:r>
           </w:p>
         </w:tc>
@@ -1324,7 +1353,7 @@
                 <w:szCs w:val="20"/>
                 <w:rtl w:val="0"/>
               </w:rPr>
-              <w:t xml:space="preserve">Create mock data set in advance</w:t>
+              <w:t xml:space="preserve">Capture HAR file to prove issue is upstream.</w:t>
             </w:r>
           </w:p>
         </w:tc>
@@ -1334,15 +1363,31 @@
       <w:pPr>
         <w:spacing w:after="240" w:before="240" w:lineRule="auto"/>
         <w:rPr>
-          <w:b w:val="1"/>
           <w:sz w:val="20"/>
           <w:szCs w:val="20"/>
         </w:rPr>
       </w:pPr>
       <w:r>
         <w:rPr>
+          <w:b w:val="1"/>
+          <w:sz w:val="20"/>
+          <w:szCs w:val="20"/>
           <w:rtl w:val="0"/>
         </w:rPr>
+        <w:t xml:space="preserve">BrowserStack quota exceeded  </w:t>
+      </w:r>
+      <w:r>
+        <w:rPr>
+          <w:sz w:val="20"/>
+          <w:szCs w:val="20"/>
+          <w:rtl w:val="0"/>
+        </w:rPr>
+        <w:t xml:space="preserve">Med</w:t>
+        <w:tab/>
+        <w:tab/>
+        <w:t xml:space="preserve">Med</w:t>
+        <w:tab/>
+        <w:t xml:space="preserve">Schedule mobile runs off-peak (7 a.m.).</w:t>
       </w:r>
     </w:p>
     <w:p>
@@ -1379,7 +1424,48 @@
           <w:szCs w:val="20"/>
           <w:rtl w:val="0"/>
         </w:rPr>
-        <w:t xml:space="preserve">Hardware, OS, browsers, mobile devices, test data, third-party services.</w:t>
+        <w:t xml:space="preserve">• Desktop: Windows 11 + Chrome 125, Edge 125, Firefox 127.</w:t>
+      </w:r>
+    </w:p>
+    <w:p>
+      <w:pPr>
+        <w:spacing w:after="240" w:before="240" w:lineRule="auto"/>
+        <w:ind w:left="600" w:right="600" w:firstLine="0"/>
+        <w:rPr>
+          <w:sz w:val="20"/>
+          <w:szCs w:val="20"/>
+        </w:rPr>
+      </w:pPr>
+      <w:r>
+        <w:rPr>
+          <w:sz w:val="20"/>
+          <w:szCs w:val="20"/>
+          <w:rtl w:val="0"/>
+        </w:rPr>
+        <w:t xml:space="preserve">• Mobile: Android 12 Chrome, iOS 16 Safari on BrowserStack.</w:t>
+      </w:r>
+    </w:p>
+    <w:p>
+      <w:pPr>
+        <w:spacing w:after="240" w:before="240" w:lineRule="auto"/>
+        <w:ind w:left="600" w:right="600" w:firstLine="0"/>
+        <w:rPr>
+          <w:sz w:val="20"/>
+          <w:szCs w:val="20"/>
+        </w:rPr>
+      </w:pPr>
+      <w:r>
+        <w:rPr>
+          <w:sz w:val="20"/>
+          <w:szCs w:val="20"/>
+          <w:rtl w:val="0"/>
+        </w:rPr>
+        <w:t xml:space="preserve">• Network: default (unthrottled) plus “Fast 3G” in DevTools for perf spot check.</w:t>
+      </w:r>
+      <w:r>
+        <w:rPr>
+          <w:rtl w:val="0"/>
+        </w:rPr>
       </w:r>
     </w:p>
     <w:p>
@@ -2171,12 +2257,12 @@
                 <wp:inline distB="19050" distT="19050" distL="19050" distR="19050">
                   <wp:extent cx="190500" cy="152400"/>
                   <wp:effectExtent b="0" l="0" r="0" t="0"/>
-                  <wp:docPr descr="No type" id="3" name="image2.png"/>
+                  <wp:docPr descr="No type" id="3" name="image1.png"/>
                   <a:graphic>
                     <a:graphicData uri="http://schemas.openxmlformats.org/drawingml/2006/picture">
                       <pic:pic>
                         <pic:nvPicPr>
-                          <pic:cNvPr descr="No type" id="0" name="image2.png"/>
+                          <pic:cNvPr descr="No type" id="0" name="image1.png"/>
                           <pic:cNvPicPr preferRelativeResize="0"/>
                         </pic:nvPicPr>
                         <pic:blipFill>
@@ -2443,12 +2529,12 @@
                 <wp:inline distB="19050" distT="19050" distL="19050" distR="19050">
                   <wp:extent cx="190500" cy="152400"/>
                   <wp:effectExtent b="0" l="0" r="0" t="0"/>
-                  <wp:docPr descr="Dropdowns" id="1" name="image1.png"/>
+                  <wp:docPr descr="Dropdowns" id="1" name="image2.png"/>
                   <a:graphic>
                     <a:graphicData uri="http://schemas.openxmlformats.org/drawingml/2006/picture">
                       <pic:pic>
                         <pic:nvPicPr>
-                          <pic:cNvPr descr="Dropdowns" id="0" name="image1.png"/>
+                          <pic:cNvPr descr="Dropdowns" id="0" name="image2.png"/>
                           <pic:cNvPicPr preferRelativeResize="0"/>
                         </pic:nvPicPr>
                         <pic:blipFill>
@@ -2527,12 +2613,12 @@
                 <wp:inline distB="19050" distT="19050" distL="19050" distR="19050">
                   <wp:extent cx="190500" cy="152400"/>
                   <wp:effectExtent b="0" l="0" r="0" t="0"/>
-                  <wp:docPr descr="Dropdowns" id="2" name="image1.png"/>
+                  <wp:docPr descr="Dropdowns" id="2" name="image2.png"/>
                   <a:graphic>
                     <a:graphicData uri="http://schemas.openxmlformats.org/drawingml/2006/picture">
                       <pic:pic>
                         <pic:nvPicPr>
-                          <pic:cNvPr descr="Dropdowns" id="0" name="image1.png"/>
+                          <pic:cNvPr descr="Dropdowns" id="0" name="image2.png"/>
                           <pic:cNvPicPr preferRelativeResize="0"/>
                         </pic:nvPicPr>
                         <pic:blipFill>
@@ -2926,7 +3012,7 @@
             <w:sdt>
               <w:sdtPr>
                 <w:alias w:val="Priority"/>
-                <w:id w:val="-296166473"/>
+                <w:id w:val="-1417113984"/>
                 <w:dropDownList w:lastValue="High">
                   <w:listItem w:displayText="High" w:value="High"/>
                   <w:listItem w:displayText="Medium" w:value="Medium"/>
@@ -2989,7 +3075,7 @@
             <w:sdt>
               <w:sdtPr>
                 <w:alias w:val="Status"/>
-                <w:id w:val="410389752"/>
+                <w:id w:val="-710557759"/>
                 <w:dropDownList w:lastValue="Incomplete">
                   <w:listItem w:displayText="Pass " w:value="Pass "/>
                   <w:listItem w:displayText="Fail" w:value="Fail"/>
@@ -3330,7 +3416,7 @@
             <w:sdt>
               <w:sdtPr>
                 <w:alias w:val="Priority"/>
-                <w:id w:val="95176898"/>
+                <w:id w:val="-1025770613"/>
                 <w:dropDownList w:lastValue="High">
                   <w:listItem w:displayText="High" w:value="High"/>
                   <w:listItem w:displayText="Medium" w:value="Medium"/>
@@ -3393,7 +3479,7 @@
             <w:sdt>
               <w:sdtPr>
                 <w:alias w:val="Status"/>
-                <w:id w:val="1374764856"/>
+                <w:id w:val="253817345"/>
                 <w:dropDownList w:lastValue="Incomplete">
                   <w:listItem w:displayText="Pass " w:value="Pass "/>
                   <w:listItem w:displayText="Fail" w:value="Fail"/>
@@ -3741,7 +3827,7 @@
             <w:sdt>
               <w:sdtPr>
                 <w:alias w:val="Priority"/>
-                <w:id w:val="-567409456"/>
+                <w:id w:val="-1688356967"/>
                 <w:dropDownList w:lastValue="High">
                   <w:listItem w:displayText="High" w:value="High"/>
                   <w:listItem w:displayText="Medium" w:value="Medium"/>
@@ -3804,7 +3890,7 @@
             <w:sdt>
               <w:sdtPr>
                 <w:alias w:val="Status"/>
-                <w:id w:val="1456623926"/>
+                <w:id w:val="335676415"/>
                 <w:dropDownList w:lastValue="Incomplete">
                   <w:listItem w:displayText="Pass " w:value="Pass "/>
                   <w:listItem w:displayText="Fail" w:value="Fail"/>
@@ -4150,7 +4236,7 @@
             <w:sdt>
               <w:sdtPr>
                 <w:alias w:val="Priority"/>
-                <w:id w:val="288553052"/>
+                <w:id w:val="-832394459"/>
                 <w:dropDownList w:lastValue="Medium">
                   <w:listItem w:displayText="High" w:value="High"/>
                   <w:listItem w:displayText="Medium" w:value="Medium"/>
@@ -4213,7 +4299,7 @@
             <w:sdt>
               <w:sdtPr>
                 <w:alias w:val="Status"/>
-                <w:id w:val="-898378565"/>
+                <w:id w:val="-2019326076"/>
                 <w:dropDownList w:lastValue="Incomplete">
                   <w:listItem w:displayText="Pass " w:value="Pass "/>
                   <w:listItem w:displayText="Fail" w:value="Fail"/>
@@ -4564,7 +4650,7 @@
             <w:sdt>
               <w:sdtPr>
                 <w:alias w:val="Priority"/>
-                <w:id w:val="-577596638"/>
+                <w:id w:val="-1698544149"/>
                 <w:dropDownList w:lastValue="High">
                   <w:listItem w:displayText="High" w:value="High"/>
                   <w:listItem w:displayText="Medium" w:value="Medium"/>
@@ -4627,7 +4713,7 @@
             <w:sdt>
               <w:sdtPr>
                 <w:alias w:val="Status"/>
-                <w:id w:val="-900779839"/>
+                <w:id w:val="-2021727350"/>
                 <w:dropDownList w:lastValue="Incomplete">
                   <w:listItem w:displayText="Pass " w:value="Pass "/>
                   <w:listItem w:displayText="Fail" w:value="Fail"/>
@@ -4914,7 +5000,7 @@
             <w:sdt>
               <w:sdtPr>
                 <w:alias w:val="Priority"/>
-                <w:id w:val="-1052955071"/>
+                <w:id w:val="2121064714"/>
                 <w:dropDownList w:lastValue="High">
                   <w:listItem w:displayText="High" w:value="High"/>
                   <w:listItem w:displayText="Medium" w:value="Medium"/>
@@ -4977,7 +5063,7 @@
             <w:sdt>
               <w:sdtPr>
                 <w:alias w:val="Status"/>
-                <w:id w:val="-170924358"/>
+                <w:id w:val="-1291871869"/>
                 <w:dropDownList w:lastValue="Incomplete">
                   <w:listItem w:displayText="Pass " w:value="Pass "/>
                   <w:listItem w:displayText="Fail" w:value="Fail"/>
@@ -5283,7 +5369,7 @@
             <w:sdt>
               <w:sdtPr>
                 <w:alias w:val="Priority"/>
-                <w:id w:val="-2088318657"/>
+                <w:id w:val="1085701128"/>
                 <w:dropDownList w:lastValue="Medium">
                   <w:listItem w:displayText="High" w:value="High"/>
                   <w:listItem w:displayText="Medium" w:value="Medium"/>
@@ -5346,7 +5432,7 @@
             <w:sdt>
               <w:sdtPr>
                 <w:alias w:val="Status"/>
-                <w:id w:val="371887221"/>
+                <w:id w:val="-749060290"/>
                 <w:dropDownList w:lastValue="Incomplete">
                   <w:listItem w:displayText="Pass " w:value="Pass "/>
                   <w:listItem w:displayText="Fail" w:value="Fail"/>
@@ -5643,7 +5729,7 @@
             <w:sdt>
               <w:sdtPr>
                 <w:alias w:val="Priority"/>
-                <w:id w:val="-1332004073"/>
+                <w:id w:val="1842015712"/>
                 <w:dropDownList w:lastValue="Low">
                   <w:listItem w:displayText="High" w:value="High"/>
                   <w:listItem w:displayText="Medium" w:value="Medium"/>
@@ -5706,7 +5792,7 @@
             <w:sdt>
               <w:sdtPr>
                 <w:alias w:val="Status"/>
-                <w:id w:val="1582165062"/>
+                <w:id w:val="461217551"/>
                 <w:dropDownList w:lastValue="Incomplete">
                   <w:listItem w:displayText="Pass " w:value="Pass "/>
                   <w:listItem w:displayText="Fail" w:value="Fail"/>
@@ -6026,7 +6112,7 @@
             <w:sdt>
               <w:sdtPr>
                 <w:alias w:val="Priority"/>
-                <w:id w:val="163201691"/>
+                <w:id w:val="-957745820"/>
                 <w:dropDownList w:lastValue="Medium">
                   <w:listItem w:displayText="High" w:value="High"/>
                   <w:listItem w:displayText="Medium" w:value="Medium"/>
@@ -6089,7 +6175,7 @@
             <w:sdt>
               <w:sdtPr>
                 <w:alias w:val="Status"/>
-                <w:id w:val="1043225847"/>
+                <w:id w:val="-77721664"/>
                 <w:dropDownList w:lastValue="Incomplete">
                   <w:listItem w:displayText="Pass " w:value="Pass "/>
                   <w:listItem w:displayText="Fail" w:value="Fail"/>
@@ -6410,7 +6496,7 @@
             <w:sdt>
               <w:sdtPr>
                 <w:alias w:val="Priority"/>
-                <w:id w:val="115393038"/>
+                <w:id w:val="-1005554473"/>
                 <w:dropDownList w:lastValue="Low">
                   <w:listItem w:displayText="High" w:value="High"/>
                   <w:listItem w:displayText="Medium" w:value="Medium"/>
@@ -6473,7 +6559,7 @@
             <w:sdt>
               <w:sdtPr>
                 <w:alias w:val="Status"/>
-                <w:id w:val="-2050503837"/>
+                <w:id w:val="1123515948"/>
                 <w:dropDownList w:lastValue="Incomplete">
                   <w:listItem w:displayText="Pass " w:value="Pass "/>
                   <w:listItem w:displayText="Fail" w:value="Fail"/>
@@ -6767,7 +6853,7 @@
             <w:sdt>
               <w:sdtPr>
                 <w:alias w:val="Priority"/>
-                <w:id w:val="-782758829"/>
+                <w:id w:val="-1903706340"/>
                 <w:dropDownList w:lastValue="Low">
                   <w:listItem w:displayText="High" w:value="High"/>
                   <w:listItem w:displayText="Medium" w:value="Medium"/>
@@ -6830,7 +6916,7 @@
             <w:sdt>
               <w:sdtPr>
                 <w:alias w:val="Status"/>
-                <w:id w:val="-925393729"/>
+                <w:id w:val="-2046341240"/>
                 <w:dropDownList w:lastValue="Incomplete">
                   <w:listItem w:displayText="Pass " w:value="Pass "/>
                   <w:listItem w:displayText="Fail" w:value="Fail"/>
@@ -7137,7 +7223,7 @@
             <w:sdt>
               <w:sdtPr>
                 <w:alias w:val="Priority"/>
-                <w:id w:val="-197258665"/>
+                <w:id w:val="-1318206176"/>
                 <w:dropDownList w:lastValue="Low">
                   <w:listItem w:displayText="High" w:value="High"/>
                   <w:listItem w:displayText="Medium" w:value="Medium"/>
@@ -7200,7 +7286,7 @@
             <w:sdt>
               <w:sdtPr>
                 <w:alias w:val="Status"/>
-                <w:id w:val="611251018"/>
+                <w:id w:val="-509696493"/>
                 <w:dropDownList w:lastValue="Incomplete">
                   <w:listItem w:displayText="Pass " w:value="Pass "/>
                   <w:listItem w:displayText="Fail" w:value="Fail"/>
@@ -7521,7 +7607,7 @@
             <w:sdt>
               <w:sdtPr>
                 <w:alias w:val="Priority"/>
-                <w:id w:val="-1041739652"/>
+                <w:id w:val="2132280133"/>
                 <w:dropDownList w:lastValue="Low">
                   <w:listItem w:displayText="High" w:value="High"/>
                   <w:listItem w:displayText="Medium" w:value="Medium"/>
@@ -7584,7 +7670,7 @@
             <w:sdt>
               <w:sdtPr>
                 <w:alias w:val="Status"/>
-                <w:id w:val="418187217"/>
+                <w:id w:val="-702760294"/>
                 <w:dropDownList w:lastValue="Incomplete">
                   <w:listItem w:displayText="Pass " w:value="Pass "/>
                   <w:listItem w:displayText="Fail" w:value="Fail"/>

</xml_diff>